<commit_message>
update Document.pdf Of Monetary
</commit_message>
<xml_diff>
--- a/Learn Java/NewFeatureSE9/Money and Currency/Document.docx
+++ b/Learn Java/NewFeatureSE9/Money and Currency/Document.docx
@@ -53,7 +53,7 @@
               <w:tab w:val="right" w:leader="dot" w:pos="9350"/>
             </w:tabs>
             <w:rPr>
-              <w:rFonts w:ascii="Verdana" w:eastAsiaTheme="minorEastAsia" w:hAnsi="Verdana"/>
+              <w:rFonts w:eastAsiaTheme="minorEastAsia"/>
               <w:noProof/>
             </w:rPr>
           </w:pPr>
@@ -75,18 +75,16 @@
             </w:rPr>
             <w:fldChar w:fldCharType="separate"/>
           </w:r>
-          <w:hyperlink w:anchor="_Toc60434481" w:history="1">
+          <w:hyperlink w:anchor="_Toc60434683" w:history="1">
             <w:r>
               <w:rPr>
                 <w:rStyle w:val="Hyperlink"/>
-                <w:rFonts w:ascii="Verdana" w:hAnsi="Verdana"/>
                 <w:noProof/>
               </w:rPr>
               <w:t>Provided Money and Currency API</w:t>
             </w:r>
             <w:r>
               <w:rPr>
-                <w:rFonts w:ascii="Verdana" w:hAnsi="Verdana"/>
                 <w:noProof/>
                 <w:webHidden/>
               </w:rPr>
@@ -94,7 +92,6 @@
             </w:r>
             <w:r>
               <w:rPr>
-                <w:rFonts w:ascii="Verdana" w:hAnsi="Verdana"/>
                 <w:noProof/>
                 <w:webHidden/>
               </w:rPr>
@@ -102,22 +99,19 @@
             </w:r>
             <w:r>
               <w:rPr>
-                <w:rFonts w:ascii="Verdana" w:hAnsi="Verdana"/>
-                <w:noProof/>
-                <w:webHidden/>
-              </w:rPr>
-              <w:instrText xml:space="preserve"> PAGEREF _Toc60434481 \h </w:instrText>
-            </w:r>
-            <w:r>
-              <w:rPr>
-                <w:rFonts w:ascii="Verdana" w:hAnsi="Verdana"/>
-                <w:noProof/>
-                <w:webHidden/>
-              </w:rPr>
-            </w:r>
-            <w:r>
-              <w:rPr>
-                <w:rFonts w:ascii="Verdana" w:hAnsi="Verdana"/>
+                <w:noProof/>
+                <w:webHidden/>
+              </w:rPr>
+              <w:instrText xml:space="preserve"> PAGEREF _Toc60434683 \h </w:instrText>
+            </w:r>
+            <w:r>
+              <w:rPr>
+                <w:noProof/>
+                <w:webHidden/>
+              </w:rPr>
+            </w:r>
+            <w:r>
+              <w:rPr>
                 <w:noProof/>
                 <w:webHidden/>
               </w:rPr>
@@ -125,7 +119,6 @@
             </w:r>
             <w:r>
               <w:rPr>
-                <w:rFonts w:ascii="Verdana" w:hAnsi="Verdana"/>
                 <w:noProof/>
                 <w:webHidden/>
               </w:rPr>
@@ -133,7 +126,6 @@
             </w:r>
             <w:r>
               <w:rPr>
-                <w:rFonts w:ascii="Verdana" w:hAnsi="Verdana"/>
                 <w:noProof/>
                 <w:webHidden/>
               </w:rPr>
@@ -148,22 +140,20 @@
               <w:tab w:val="right" w:leader="dot" w:pos="9350"/>
             </w:tabs>
             <w:rPr>
-              <w:rFonts w:ascii="Verdana" w:eastAsiaTheme="minorEastAsia" w:hAnsi="Verdana"/>
+              <w:rFonts w:eastAsiaTheme="minorEastAsia"/>
               <w:noProof/>
             </w:rPr>
           </w:pPr>
-          <w:hyperlink w:anchor="_Toc60434482" w:history="1">
+          <w:hyperlink w:anchor="_Toc60434684" w:history="1">
             <w:r>
               <w:rPr>
                 <w:rStyle w:val="Hyperlink"/>
-                <w:rFonts w:ascii="Verdana" w:hAnsi="Verdana"/>
                 <w:noProof/>
               </w:rPr>
               <w:t>Introduce</w:t>
             </w:r>
             <w:r>
               <w:rPr>
-                <w:rFonts w:ascii="Verdana" w:hAnsi="Verdana"/>
                 <w:noProof/>
                 <w:webHidden/>
               </w:rPr>
@@ -171,7 +161,6 @@
             </w:r>
             <w:r>
               <w:rPr>
-                <w:rFonts w:ascii="Verdana" w:hAnsi="Verdana"/>
                 <w:noProof/>
                 <w:webHidden/>
               </w:rPr>
@@ -179,22 +168,19 @@
             </w:r>
             <w:r>
               <w:rPr>
-                <w:rFonts w:ascii="Verdana" w:hAnsi="Verdana"/>
-                <w:noProof/>
-                <w:webHidden/>
-              </w:rPr>
-              <w:instrText xml:space="preserve"> PAGEREF _Toc60434482 \h </w:instrText>
-            </w:r>
-            <w:r>
-              <w:rPr>
-                <w:rFonts w:ascii="Verdana" w:hAnsi="Verdana"/>
-                <w:noProof/>
-                <w:webHidden/>
-              </w:rPr>
-            </w:r>
-            <w:r>
-              <w:rPr>
-                <w:rFonts w:ascii="Verdana" w:hAnsi="Verdana"/>
+                <w:noProof/>
+                <w:webHidden/>
+              </w:rPr>
+              <w:instrText xml:space="preserve"> PAGEREF _Toc60434684 \h </w:instrText>
+            </w:r>
+            <w:r>
+              <w:rPr>
+                <w:noProof/>
+                <w:webHidden/>
+              </w:rPr>
+            </w:r>
+            <w:r>
+              <w:rPr>
                 <w:noProof/>
                 <w:webHidden/>
               </w:rPr>
@@ -202,7 +188,6 @@
             </w:r>
             <w:r>
               <w:rPr>
-                <w:rFonts w:ascii="Verdana" w:hAnsi="Verdana"/>
                 <w:noProof/>
                 <w:webHidden/>
               </w:rPr>
@@ -210,7 +195,6 @@
             </w:r>
             <w:r>
               <w:rPr>
-                <w:rFonts w:ascii="Verdana" w:hAnsi="Verdana"/>
                 <w:noProof/>
                 <w:webHidden/>
               </w:rPr>
@@ -225,22 +209,20 @@
               <w:tab w:val="right" w:leader="dot" w:pos="9350"/>
             </w:tabs>
             <w:rPr>
-              <w:rFonts w:ascii="Verdana" w:eastAsiaTheme="minorEastAsia" w:hAnsi="Verdana"/>
+              <w:rFonts w:eastAsiaTheme="minorEastAsia"/>
               <w:noProof/>
             </w:rPr>
           </w:pPr>
-          <w:hyperlink w:anchor="_Toc60434483" w:history="1">
+          <w:hyperlink w:anchor="_Toc60434685" w:history="1">
             <w:r>
               <w:rPr>
                 <w:rStyle w:val="Hyperlink"/>
-                <w:rFonts w:ascii="Verdana" w:hAnsi="Verdana"/>
                 <w:noProof/>
               </w:rPr>
               <w:t>Setup</w:t>
             </w:r>
             <w:r>
               <w:rPr>
-                <w:rFonts w:ascii="Verdana" w:hAnsi="Verdana"/>
                 <w:noProof/>
                 <w:webHidden/>
               </w:rPr>
@@ -248,7 +230,6 @@
             </w:r>
             <w:r>
               <w:rPr>
-                <w:rFonts w:ascii="Verdana" w:hAnsi="Verdana"/>
                 <w:noProof/>
                 <w:webHidden/>
               </w:rPr>
@@ -256,22 +237,19 @@
             </w:r>
             <w:r>
               <w:rPr>
-                <w:rFonts w:ascii="Verdana" w:hAnsi="Verdana"/>
-                <w:noProof/>
-                <w:webHidden/>
-              </w:rPr>
-              <w:instrText xml:space="preserve"> PAGEREF _Toc60434483 \h </w:instrText>
-            </w:r>
-            <w:r>
-              <w:rPr>
-                <w:rFonts w:ascii="Verdana" w:hAnsi="Verdana"/>
-                <w:noProof/>
-                <w:webHidden/>
-              </w:rPr>
-            </w:r>
-            <w:r>
-              <w:rPr>
-                <w:rFonts w:ascii="Verdana" w:hAnsi="Verdana"/>
+                <w:noProof/>
+                <w:webHidden/>
+              </w:rPr>
+              <w:instrText xml:space="preserve"> PAGEREF _Toc60434685 \h </w:instrText>
+            </w:r>
+            <w:r>
+              <w:rPr>
+                <w:noProof/>
+                <w:webHidden/>
+              </w:rPr>
+            </w:r>
+            <w:r>
+              <w:rPr>
                 <w:noProof/>
                 <w:webHidden/>
               </w:rPr>
@@ -279,7 +257,6 @@
             </w:r>
             <w:r>
               <w:rPr>
-                <w:rFonts w:ascii="Verdana" w:hAnsi="Verdana"/>
                 <w:noProof/>
                 <w:webHidden/>
               </w:rPr>
@@ -287,7 +264,6 @@
             </w:r>
             <w:r>
               <w:rPr>
-                <w:rFonts w:ascii="Verdana" w:hAnsi="Verdana"/>
                 <w:noProof/>
                 <w:webHidden/>
               </w:rPr>
@@ -302,22 +278,20 @@
               <w:tab w:val="right" w:leader="dot" w:pos="9350"/>
             </w:tabs>
             <w:rPr>
-              <w:rFonts w:ascii="Verdana" w:eastAsiaTheme="minorEastAsia" w:hAnsi="Verdana"/>
+              <w:rFonts w:eastAsiaTheme="minorEastAsia"/>
               <w:noProof/>
             </w:rPr>
           </w:pPr>
-          <w:hyperlink w:anchor="_Toc60434484" w:history="1">
+          <w:hyperlink w:anchor="_Toc60434686" w:history="1">
             <w:r>
               <w:rPr>
                 <w:rStyle w:val="Hyperlink"/>
-                <w:rFonts w:ascii="Verdana" w:hAnsi="Verdana"/>
                 <w:noProof/>
               </w:rPr>
               <w:t>Diagram Class and Interface of JSR354</w:t>
             </w:r>
             <w:r>
               <w:rPr>
-                <w:rFonts w:ascii="Verdana" w:hAnsi="Verdana"/>
                 <w:noProof/>
                 <w:webHidden/>
               </w:rPr>
@@ -325,7 +299,6 @@
             </w:r>
             <w:r>
               <w:rPr>
-                <w:rFonts w:ascii="Verdana" w:hAnsi="Verdana"/>
                 <w:noProof/>
                 <w:webHidden/>
               </w:rPr>
@@ -333,22 +306,19 @@
             </w:r>
             <w:r>
               <w:rPr>
-                <w:rFonts w:ascii="Verdana" w:hAnsi="Verdana"/>
-                <w:noProof/>
-                <w:webHidden/>
-              </w:rPr>
-              <w:instrText xml:space="preserve"> PAGEREF _Toc60434484 \h </w:instrText>
-            </w:r>
-            <w:r>
-              <w:rPr>
-                <w:rFonts w:ascii="Verdana" w:hAnsi="Verdana"/>
-                <w:noProof/>
-                <w:webHidden/>
-              </w:rPr>
-            </w:r>
-            <w:r>
-              <w:rPr>
-                <w:rFonts w:ascii="Verdana" w:hAnsi="Verdana"/>
+                <w:noProof/>
+                <w:webHidden/>
+              </w:rPr>
+              <w:instrText xml:space="preserve"> PAGEREF _Toc60434686 \h </w:instrText>
+            </w:r>
+            <w:r>
+              <w:rPr>
+                <w:noProof/>
+                <w:webHidden/>
+              </w:rPr>
+            </w:r>
+            <w:r>
+              <w:rPr>
                 <w:noProof/>
                 <w:webHidden/>
               </w:rPr>
@@ -356,7 +326,6 @@
             </w:r>
             <w:r>
               <w:rPr>
-                <w:rFonts w:ascii="Verdana" w:hAnsi="Verdana"/>
                 <w:noProof/>
                 <w:webHidden/>
               </w:rPr>
@@ -364,7 +333,6 @@
             </w:r>
             <w:r>
               <w:rPr>
-                <w:rFonts w:ascii="Verdana" w:hAnsi="Verdana"/>
                 <w:noProof/>
                 <w:webHidden/>
               </w:rPr>
@@ -379,38 +347,20 @@
               <w:tab w:val="right" w:leader="dot" w:pos="9350"/>
             </w:tabs>
             <w:rPr>
-              <w:rFonts w:ascii="Verdana" w:eastAsiaTheme="minorEastAsia" w:hAnsi="Verdana"/>
+              <w:rFonts w:eastAsiaTheme="minorEastAsia"/>
               <w:noProof/>
             </w:rPr>
           </w:pPr>
-          <w:hyperlink w:anchor="_Toc60434485" w:history="1">
+          <w:hyperlink w:anchor="_Toc60434687" w:history="1">
             <w:r>
               <w:rPr>
                 <w:rStyle w:val="Hyperlink"/>
-                <w:rFonts w:ascii="Verdana" w:hAnsi="Verdana"/>
-                <w:noProof/>
-              </w:rPr>
-              <w:t>CurrencyUn</w:t>
-            </w:r>
-            <w:r>
-              <w:rPr>
-                <w:rStyle w:val="Hyperlink"/>
-                <w:rFonts w:ascii="Verdana" w:hAnsi="Verdana"/>
-                <w:noProof/>
-              </w:rPr>
-              <w:t>i</w:t>
-            </w:r>
-            <w:r>
-              <w:rPr>
-                <w:rStyle w:val="Hyperlink"/>
-                <w:rFonts w:ascii="Verdana" w:hAnsi="Verdana"/>
-                <w:noProof/>
-              </w:rPr>
-              <w:t>t and MonetaryAmount</w:t>
-            </w:r>
-            <w:r>
-              <w:rPr>
-                <w:rFonts w:ascii="Verdana" w:hAnsi="Verdana"/>
+                <w:noProof/>
+              </w:rPr>
+              <w:t>CurrencyUnit and MonetaryAmount</w:t>
+            </w:r>
+            <w:r>
+              <w:rPr>
                 <w:noProof/>
                 <w:webHidden/>
               </w:rPr>
@@ -418,7 +368,6 @@
             </w:r>
             <w:r>
               <w:rPr>
-                <w:rFonts w:ascii="Verdana" w:hAnsi="Verdana"/>
                 <w:noProof/>
                 <w:webHidden/>
               </w:rPr>
@@ -426,22 +375,19 @@
             </w:r>
             <w:r>
               <w:rPr>
-                <w:rFonts w:ascii="Verdana" w:hAnsi="Verdana"/>
-                <w:noProof/>
-                <w:webHidden/>
-              </w:rPr>
-              <w:instrText xml:space="preserve"> PAGEREF _Toc60434485 \h </w:instrText>
-            </w:r>
-            <w:r>
-              <w:rPr>
-                <w:rFonts w:ascii="Verdana" w:hAnsi="Verdana"/>
-                <w:noProof/>
-                <w:webHidden/>
-              </w:rPr>
-            </w:r>
-            <w:r>
-              <w:rPr>
-                <w:rFonts w:ascii="Verdana" w:hAnsi="Verdana"/>
+                <w:noProof/>
+                <w:webHidden/>
+              </w:rPr>
+              <w:instrText xml:space="preserve"> PAGEREF _Toc60434687 \h </w:instrText>
+            </w:r>
+            <w:r>
+              <w:rPr>
+                <w:noProof/>
+                <w:webHidden/>
+              </w:rPr>
+            </w:r>
+            <w:r>
+              <w:rPr>
                 <w:noProof/>
                 <w:webHidden/>
               </w:rPr>
@@ -449,7 +395,6 @@
             </w:r>
             <w:r>
               <w:rPr>
-                <w:rFonts w:ascii="Verdana" w:hAnsi="Verdana"/>
                 <w:noProof/>
                 <w:webHidden/>
               </w:rPr>
@@ -457,7 +402,6 @@
             </w:r>
             <w:r>
               <w:rPr>
-                <w:rFonts w:ascii="Verdana" w:hAnsi="Verdana"/>
                 <w:noProof/>
                 <w:webHidden/>
               </w:rPr>
@@ -472,38 +416,20 @@
               <w:tab w:val="right" w:leader="dot" w:pos="9350"/>
             </w:tabs>
             <w:rPr>
-              <w:rFonts w:ascii="Verdana" w:eastAsiaTheme="minorEastAsia" w:hAnsi="Verdana"/>
+              <w:rFonts w:eastAsiaTheme="minorEastAsia"/>
               <w:noProof/>
             </w:rPr>
           </w:pPr>
-          <w:hyperlink w:anchor="_Toc60434486" w:history="1">
+          <w:hyperlink w:anchor="_Toc60434688" w:history="1">
             <w:r>
               <w:rPr>
                 <w:rStyle w:val="Hyperlink"/>
-                <w:rFonts w:ascii="Verdana" w:hAnsi="Verdana"/>
-                <w:noProof/>
-              </w:rPr>
-              <w:t>De</w:t>
-            </w:r>
-            <w:r>
-              <w:rPr>
-                <w:rStyle w:val="Hyperlink"/>
-                <w:rFonts w:ascii="Verdana" w:hAnsi="Verdana"/>
-                <w:noProof/>
-              </w:rPr>
-              <w:t>m</w:t>
-            </w:r>
-            <w:r>
-              <w:rPr>
-                <w:rStyle w:val="Hyperlink"/>
-                <w:rFonts w:ascii="Verdana" w:hAnsi="Verdana"/>
-                <w:noProof/>
-              </w:rPr>
-              <w:t>o</w:t>
-            </w:r>
-            <w:r>
-              <w:rPr>
-                <w:rFonts w:ascii="Verdana" w:hAnsi="Verdana"/>
+                <w:noProof/>
+              </w:rPr>
+              <w:t>Demo</w:t>
+            </w:r>
+            <w:r>
+              <w:rPr>
                 <w:noProof/>
                 <w:webHidden/>
               </w:rPr>
@@ -511,7 +437,6 @@
             </w:r>
             <w:r>
               <w:rPr>
-                <w:rFonts w:ascii="Verdana" w:hAnsi="Verdana"/>
                 <w:noProof/>
                 <w:webHidden/>
               </w:rPr>
@@ -519,22 +444,19 @@
             </w:r>
             <w:r>
               <w:rPr>
-                <w:rFonts w:ascii="Verdana" w:hAnsi="Verdana"/>
-                <w:noProof/>
-                <w:webHidden/>
-              </w:rPr>
-              <w:instrText xml:space="preserve"> PAGEREF _Toc60434486 \h </w:instrText>
-            </w:r>
-            <w:r>
-              <w:rPr>
-                <w:rFonts w:ascii="Verdana" w:hAnsi="Verdana"/>
-                <w:noProof/>
-                <w:webHidden/>
-              </w:rPr>
-            </w:r>
-            <w:r>
-              <w:rPr>
-                <w:rFonts w:ascii="Verdana" w:hAnsi="Verdana"/>
+                <w:noProof/>
+                <w:webHidden/>
+              </w:rPr>
+              <w:instrText xml:space="preserve"> PAGEREF _Toc60434688 \h </w:instrText>
+            </w:r>
+            <w:r>
+              <w:rPr>
+                <w:noProof/>
+                <w:webHidden/>
+              </w:rPr>
+            </w:r>
+            <w:r>
+              <w:rPr>
                 <w:noProof/>
                 <w:webHidden/>
               </w:rPr>
@@ -542,7 +464,6 @@
             </w:r>
             <w:r>
               <w:rPr>
-                <w:rFonts w:ascii="Verdana" w:hAnsi="Verdana"/>
                 <w:noProof/>
                 <w:webHidden/>
               </w:rPr>
@@ -550,7 +471,6 @@
             </w:r>
             <w:r>
               <w:rPr>
-                <w:rFonts w:ascii="Verdana" w:hAnsi="Verdana"/>
                 <w:noProof/>
                 <w:webHidden/>
               </w:rPr>
@@ -618,7 +538,7 @@
         <w:pStyle w:val="Heading1"/>
         <w:ind w:left="-450"/>
       </w:pPr>
-      <w:bookmarkStart w:id="0" w:name="_Toc60434481"/>
+      <w:bookmarkStart w:id="0" w:name="_Toc60434683"/>
       <w:r>
         <w:t>Provided Money and Currency API</w:t>
       </w:r>
@@ -637,7 +557,7 @@
         <w:pStyle w:val="Heading2"/>
         <w:ind w:left="-450"/>
       </w:pPr>
-      <w:bookmarkStart w:id="1" w:name="_Toc60434482"/>
+      <w:bookmarkStart w:id="1" w:name="_Toc60434684"/>
       <w:r>
         <w:t>Introduce</w:t>
       </w:r>
@@ -706,7 +626,7 @@
         <w:pStyle w:val="Heading2"/>
         <w:ind w:left="-450"/>
       </w:pPr>
-      <w:bookmarkStart w:id="2" w:name="_Toc60434483"/>
+      <w:bookmarkStart w:id="2" w:name="_Toc60434685"/>
       <w:r>
         <w:t>Setup</w:t>
       </w:r>
@@ -960,7 +880,7 @@
         <w:pStyle w:val="Heading2"/>
         <w:ind w:left="-450"/>
       </w:pPr>
-      <w:bookmarkStart w:id="3" w:name="_Toc60434484"/>
+      <w:bookmarkStart w:id="3" w:name="_Toc60434686"/>
       <w:r>
         <w:t>Diagram Class and Interface of JSR354</w:t>
       </w:r>
@@ -1041,7 +961,7 @@
         <w:pStyle w:val="Heading2"/>
         <w:ind w:left="-450"/>
       </w:pPr>
-      <w:bookmarkStart w:id="4" w:name="_Toc60434485"/>
+      <w:bookmarkStart w:id="4" w:name="_Toc60434687"/>
       <w:proofErr w:type="spellStart"/>
       <w:r>
         <w:t>CurrencyUnit</w:t>
@@ -1381,7 +1301,7 @@
           <w:noProof/>
         </w:rPr>
       </w:pPr>
-      <w:bookmarkStart w:id="5" w:name="_Toc60434486"/>
+      <w:bookmarkStart w:id="5" w:name="_Toc60434688"/>
       <w:r>
         <w:rPr>
           <w:noProof/>
@@ -1456,54 +1376,90 @@
           <w:rFonts w:ascii="Verdana" w:hAnsi="Verdana"/>
         </w:rPr>
       </w:pPr>
-    </w:p>
-    <w:p>
-      <w:pPr>
-        <w:ind w:left="-450"/>
-        <w:rPr>
-          <w:rFonts w:ascii="Verdana" w:hAnsi="Verdana"/>
-        </w:rPr>
-      </w:pPr>
-    </w:p>
-    <w:p>
-      <w:pPr>
-        <w:ind w:left="-450"/>
-        <w:rPr>
-          <w:rFonts w:ascii="Verdana" w:hAnsi="Verdana"/>
-        </w:rPr>
-      </w:pPr>
-    </w:p>
-    <w:p>
-      <w:pPr>
-        <w:ind w:left="-450"/>
-        <w:rPr>
-          <w:rFonts w:ascii="Verdana" w:hAnsi="Verdana"/>
-        </w:rPr>
-      </w:pPr>
-    </w:p>
-    <w:p>
-      <w:pPr>
-        <w:ind w:left="-450"/>
-        <w:rPr>
-          <w:rFonts w:ascii="Verdana" w:hAnsi="Verdana"/>
-        </w:rPr>
-      </w:pPr>
-    </w:p>
-    <w:p>
-      <w:pPr>
-        <w:ind w:left="-450"/>
-        <w:rPr>
-          <w:rFonts w:ascii="Verdana" w:hAnsi="Verdana"/>
-        </w:rPr>
-      </w:pPr>
-    </w:p>
-    <w:p>
-      <w:pPr>
-        <w:ind w:left="-450"/>
-        <w:rPr>
-          <w:rFonts w:ascii="Verdana" w:hAnsi="Verdana"/>
-        </w:rPr>
-      </w:pPr>
+      <w:r>
+        <w:rPr>
+          <w:rFonts w:ascii="Verdana" w:hAnsi="Verdana"/>
+        </w:rPr>
+        <w:t xml:space="preserve">GitHub: </w:t>
+      </w:r>
+    </w:p>
+    <w:p>
+      <w:pPr>
+        <w:ind w:left="-450"/>
+        <w:rPr>
+          <w:rFonts w:ascii="Verdana" w:hAnsi="Verdana"/>
+        </w:rPr>
+      </w:pPr>
+      <w:hyperlink r:id="rId11" w:history="1">
+        <w:r>
+          <w:rPr>
+            <w:rStyle w:val="Hyperlink"/>
+            <w:rFonts w:ascii="Verdana" w:hAnsi="Verdana"/>
+          </w:rPr>
+          <w:t>https://github.com/nguyenthinhit996/sharefullcode/blob/java/Learn%20Java/NewFeatureSE9/Money%20and%20Currency/DemoSource/src/main/java/com/sharefullcode/blogspot/CurrencyUnitAndMonetaryAmount.java</w:t>
+        </w:r>
+      </w:hyperlink>
+    </w:p>
+    <w:p>
+      <w:pPr>
+        <w:ind w:left="-450"/>
+        <w:rPr>
+          <w:rFonts w:ascii="Verdana" w:hAnsi="Verdana"/>
+        </w:rPr>
+      </w:pPr>
+    </w:p>
+    <w:p>
+      <w:pPr>
+        <w:ind w:left="-450"/>
+        <w:rPr>
+          <w:rFonts w:ascii="Verdana" w:hAnsi="Verdana"/>
+        </w:rPr>
+      </w:pPr>
+    </w:p>
+    <w:p>
+      <w:pPr>
+        <w:ind w:left="-450"/>
+        <w:rPr>
+          <w:rFonts w:ascii="Verdana" w:hAnsi="Verdana"/>
+        </w:rPr>
+      </w:pPr>
+    </w:p>
+    <w:p>
+      <w:pPr>
+        <w:ind w:left="-450"/>
+        <w:rPr>
+          <w:rFonts w:ascii="Verdana" w:hAnsi="Verdana"/>
+        </w:rPr>
+      </w:pPr>
+    </w:p>
+    <w:p>
+      <w:pPr>
+        <w:ind w:left="-450"/>
+        <w:rPr>
+          <w:rFonts w:ascii="Verdana" w:hAnsi="Verdana"/>
+        </w:rPr>
+      </w:pPr>
+    </w:p>
+    <w:p>
+      <w:pPr>
+        <w:ind w:left="-450"/>
+        <w:rPr>
+          <w:rFonts w:ascii="Verdana" w:hAnsi="Verdana"/>
+        </w:rPr>
+      </w:pPr>
+    </w:p>
+    <w:p>
+      <w:pPr>
+        <w:rPr>
+          <w:rFonts w:ascii="Verdana" w:hAnsi="Verdana"/>
+        </w:rPr>
+      </w:pPr>
+      <w:r>
+        <w:rPr>
+          <w:rFonts w:ascii="Verdana" w:hAnsi="Verdana"/>
+        </w:rPr>
+        <w:br w:type="page"/>
+      </w:r>
     </w:p>
     <w:p>
       <w:pPr>
@@ -1598,7 +1554,7 @@
           <w:rFonts w:ascii="Verdana" w:hAnsi="Verdana"/>
         </w:rPr>
       </w:pPr>
-      <w:hyperlink r:id="rId11" w:history="1">
+      <w:hyperlink r:id="rId12" w:history="1">
         <w:r>
           <w:rPr>
             <w:rStyle w:val="Hyperlink"/>
@@ -1630,7 +1586,7 @@
           <w:rFonts w:ascii="Verdana" w:hAnsi="Verdana"/>
         </w:rPr>
       </w:pPr>
-      <w:hyperlink r:id="rId12" w:history="1">
+      <w:hyperlink r:id="rId13" w:history="1">
         <w:r>
           <w:rPr>
             <w:rStyle w:val="Hyperlink"/>
@@ -1648,7 +1604,7 @@
           <w:rFonts w:ascii="Verdana" w:hAnsi="Verdana"/>
         </w:rPr>
       </w:pPr>
-      <w:hyperlink r:id="rId13" w:history="1">
+      <w:hyperlink r:id="rId14" w:history="1">
         <w:r>
           <w:rPr>
             <w:rStyle w:val="Hyperlink"/>
@@ -1667,7 +1623,7 @@
       </w:pPr>
     </w:p>
     <w:sectPr>
-      <w:footerReference w:type="default" r:id="rId14"/>
+      <w:footerReference w:type="default" r:id="rId15"/>
       <w:pgSz w:w="12240" w:h="15840"/>
       <w:pgMar w:top="540" w:right="1440" w:bottom="450" w:left="1440" w:header="720" w:footer="720" w:gutter="0"/>
       <w:cols w:space="720"/>

</xml_diff>